<commit_message>
Actualización Dashboard y S05
</commit_message>
<xml_diff>
--- a/reports/C3/Group/Dashboard.docx
+++ b/reports/C3/Group/Dashboard.docx
@@ -23,73 +23,11 @@
       <w:pPr>
         <w:rPr>
           <w:vanish/>
-          <w:lang w:val="en-US"/>
           <w:specVanish/>
         </w:rPr>
       </w:pPr>
       <w:r>
-        <w:rPr>
-          <w:lang w:val="en-US"/>
-        </w:rPr>
-        <w:t xml:space="preserve">Link </w:t>
-      </w:r>
-      <w:proofErr w:type="gramStart"/>
-      <w:r>
-        <w:rPr>
-          <w:lang w:val="en-US"/>
-        </w:rPr>
-        <w:t>al</w:t>
-      </w:r>
-      <w:proofErr w:type="gramEnd"/>
-      <w:r>
-        <w:rPr>
-          <w:lang w:val="en-US"/>
-        </w:rPr>
-        <w:t xml:space="preserve"> dashboard</w:t>
-      </w:r>
-      <w:r>
-        <w:rPr>
-          <w:lang w:val="en-US"/>
-        </w:rPr>
-        <w:t xml:space="preserve"> global</w:t>
-      </w:r>
-      <w:r>
-        <w:rPr>
-          <w:lang w:val="en-US"/>
-        </w:rPr>
-        <w:t xml:space="preserve">: </w:t>
-      </w:r>
-      <w:hyperlink r:id="rId4" w:history="1">
-        <w:r>
-          <w:rPr>
-            <w:rStyle w:val="Hyperlink"/>
-            <w:lang w:val="en-US"/>
-          </w:rPr>
-          <w:t>dashboard</w:t>
-        </w:r>
-      </w:hyperlink>
-    </w:p>
-    <w:p>
-      <w:pPr>
-        <w:rPr>
-          <w:lang w:val="en-US"/>
-        </w:rPr>
-      </w:pPr>
-      <w:r>
-        <w:rPr>
-          <w:lang w:val="en-US"/>
-        </w:rPr>
-        <w:t xml:space="preserve"> </w:t>
-      </w:r>
-    </w:p>
-    <w:p>
-      <w:proofErr w:type="gramStart"/>
-      <w:r>
-        <w:t>Link</w:t>
-      </w:r>
-      <w:proofErr w:type="gramEnd"/>
-      <w:r>
-        <w:t xml:space="preserve"> al </w:t>
+        <w:t xml:space="preserve">Link al </w:t>
       </w:r>
       <w:proofErr w:type="spellStart"/>
       <w:r>
@@ -97,13 +35,47 @@
       </w:r>
       <w:proofErr w:type="spellEnd"/>
       <w:r>
+        <w:t xml:space="preserve"> global</w:t>
+      </w:r>
+      <w:r>
+        <w:t xml:space="preserve">: </w:t>
+      </w:r>
+      <w:hyperlink r:id="rId4" w:history="1">
+        <w:proofErr w:type="spellStart"/>
+        <w:r>
+          <w:rPr>
+            <w:rStyle w:val="Hyperlink"/>
+          </w:rPr>
+          <w:t>dashboard</w:t>
+        </w:r>
+        <w:proofErr w:type="spellEnd"/>
+      </w:hyperlink>
+    </w:p>
+    <w:p>
+      <w:r>
         <w:t xml:space="preserve"> </w:t>
       </w:r>
+    </w:p>
+    <w:p>
       <w:r>
-        <w:t>utilizado por C</w:t>
+        <w:t xml:space="preserve">Link al </w:t>
+      </w:r>
+      <w:proofErr w:type="spellStart"/>
+      <w:r>
+        <w:t>dashboard</w:t>
+      </w:r>
+      <w:proofErr w:type="spellEnd"/>
+      <w:r>
+        <w:t xml:space="preserve"> utilizado por C</w:t>
       </w:r>
       <w:r>
-        <w:t>arlos Palma Santos para la 2 convocatoria:</w:t>
+        <w:t xml:space="preserve">arlos Palma Santos para la 2 </w:t>
+      </w:r>
+      <w:r>
+        <w:t xml:space="preserve">y 3 </w:t>
+      </w:r>
+      <w:r>
+        <w:t>convocatoria:</w:t>
       </w:r>
       <w:r>
         <w:br/>

</xml_diff>